<commit_message>
recognize orphaned bracket pairs and log accordingly
</commit_message>
<xml_diff>
--- a/input/cai-immunofluorescence-rewritten.docx
+++ b/input/cai-immunofluorescence-rewritten.docx
@@ -1991,250 +1991,223 @@
           <w:numId w:val="1"/>
         </w:numPr>
         <w:rPr>
-          <w:rFonts w:cstheme="minorHAnsi"/>
-          <w:bCs/>
-          <w:color w:val="000000" w:themeColor="text1"/>
-          <w:lang w:val="en-US"/>
-        </w:rPr>
-      </w:pPr>
-      <w:r>
-        <w:rPr>
-          <w:rFonts w:cstheme="minorHAnsi"/>
-          <w:bCs/>
-          <w:color w:val="000000" w:themeColor="text1"/>
-          <w:lang w:val="en-US"/>
-        </w:rPr>
-        <w:t>Perform {</w:t>
-      </w:r>
-      <w:proofErr w:type="spellStart"/>
-      <w:r>
-        <w:rPr>
-          <w:rFonts w:cstheme="minorHAnsi"/>
-          <w:bCs/>
-          <w:color w:val="000000" w:themeColor="text1"/>
-          <w:lang w:val="en-US"/>
-        </w:rPr>
-        <w:t>polymerization|operation</w:t>
-      </w:r>
-      <w:proofErr w:type="spellEnd"/>
-      <w:r>
-        <w:rPr>
-          <w:rFonts w:cstheme="minorHAnsi"/>
-          <w:bCs/>
-          <w:color w:val="000000" w:themeColor="text1"/>
-          <w:lang w:val="en-US"/>
-        </w:rPr>
-        <w:t xml:space="preserve">} </w:t>
-      </w:r>
-      <w:r>
-        <w:rPr>
-          <w:rFonts w:cstheme="minorHAnsi"/>
-          <w:bCs/>
-          <w:color w:val="000000" w:themeColor="text1"/>
-          <w:lang w:val="en-US"/>
-        </w:rPr>
-        <w:t>o</w:t>
-      </w:r>
-      <w:r>
-        <w:rPr>
-          <w:rFonts w:cstheme="minorHAnsi"/>
-          <w:bCs/>
-          <w:color w:val="000000" w:themeColor="text1"/>
-          <w:lang w:val="en-US"/>
-        </w:rPr>
-        <w:t>n</w:t>
-      </w:r>
-      <w:r>
-        <w:rPr>
-          <w:rFonts w:cstheme="minorHAnsi"/>
-          <w:bCs/>
-          <w:color w:val="000000" w:themeColor="text1"/>
-          <w:lang w:val="en-US"/>
-        </w:rPr>
-        <w:t xml:space="preserve"> </w:t>
-      </w:r>
-      <w:commentRangeStart w:id="2"/>
-      <w:r>
-        <w:rPr>
-          <w:rFonts w:cstheme="minorHAnsi"/>
-          <w:bCs/>
-          <w:color w:val="000000" w:themeColor="text1"/>
-          <w:lang w:val="en-US"/>
-        </w:rPr>
-        <w:t>mounting medium</w:t>
-      </w:r>
-      <w:commentRangeEnd w:id="2"/>
-      <w:r>
-        <w:rPr>
-          <w:rStyle w:val="CommentReference"/>
-          <w:rFonts w:cstheme="minorHAnsi"/>
-          <w:bCs/>
-          <w:color w:val="000000" w:themeColor="text1"/>
-          <w:sz w:val="22"/>
-          <w:szCs w:val="22"/>
-        </w:rPr>
-        <w:commentReference w:id="2"/>
-      </w:r>
-      <w:r>
-        <w:rPr>
-          <w:rFonts w:cstheme="minorHAnsi"/>
-          <w:bCs/>
-          <w:color w:val="000000" w:themeColor="text1"/>
-          <w:lang w:val="en-US"/>
-        </w:rPr>
-        <w:t xml:space="preserve"> at </w:t>
-      </w:r>
-      <w:r>
-        <w:rPr>
-          <w:rFonts w:cstheme="minorHAnsi"/>
-          <w:bCs/>
-          <w:color w:val="000000" w:themeColor="text1"/>
-          <w:lang w:val="en-US"/>
-        </w:rPr>
-        <w:t>{</w:t>
-      </w:r>
-      <w:commentRangeStart w:id="3"/>
-      <w:proofErr w:type="spellStart"/>
-      <w:r>
-        <w:rPr>
-          <w:rFonts w:cstheme="minorHAnsi"/>
-          <w:bCs/>
-          <w:color w:val="000000" w:themeColor="text1"/>
-          <w:lang w:val="en-US"/>
-        </w:rPr>
-        <w:t>room|temperature</w:t>
-      </w:r>
-      <w:commentRangeEnd w:id="3"/>
-      <w:proofErr w:type="spellEnd"/>
-      <w:r>
-        <w:rPr>
-          <w:rStyle w:val="CommentReference"/>
-          <w:rFonts w:cstheme="minorHAnsi"/>
-          <w:bCs/>
-          <w:color w:val="000000" w:themeColor="text1"/>
-          <w:sz w:val="22"/>
-          <w:szCs w:val="22"/>
-        </w:rPr>
-        <w:commentReference w:id="3"/>
-      </w:r>
-      <w:r>
-        <w:rPr>
-          <w:rFonts w:cstheme="minorHAnsi"/>
-          <w:bCs/>
-          <w:color w:val="000000" w:themeColor="text1"/>
-          <w:lang w:val="en-US"/>
-        </w:rPr>
-        <w:t xml:space="preserve">} </w:t>
-      </w:r>
-      <w:commentRangeStart w:id="4"/>
-      <w:r>
-        <w:rPr>
-          <w:rFonts w:cstheme="minorHAnsi"/>
-          <w:bCs/>
-          <w:color w:val="000000" w:themeColor="text1"/>
-          <w:lang w:val="en-US"/>
-        </w:rPr>
-        <w:t xml:space="preserve">RT </w:t>
-      </w:r>
-      <w:commentRangeEnd w:id="4"/>
-      <w:r>
-        <w:rPr>
-          <w:rStyle w:val="CommentReference"/>
-          <w:rFonts w:cstheme="minorHAnsi"/>
-          <w:bCs/>
-          <w:color w:val="000000" w:themeColor="text1"/>
-          <w:sz w:val="22"/>
-          <w:szCs w:val="22"/>
-        </w:rPr>
-        <w:commentReference w:id="4"/>
-      </w:r>
-      <w:proofErr w:type="spellStart"/>
-      <w:r>
-        <w:rPr>
-          <w:rFonts w:cstheme="minorHAnsi"/>
-          <w:bCs/>
-          <w:color w:val="000000" w:themeColor="text1"/>
-          <w:lang w:val="en-US"/>
-        </w:rPr>
-        <w:t xml:space="preserve">over </w:t>
-      </w:r>
-      <w:commentRangeStart w:id="5"/>
-      <w:r>
-        <w:rPr>
-          <w:rFonts w:cstheme="minorHAnsi"/>
-          <w:bCs/>
-          <w:color w:val="000000" w:themeColor="text1"/>
-          <w:lang w:val="en-US"/>
-        </w:rPr>
-        <w:t>night</w:t>
-      </w:r>
-      <w:commentRangeEnd w:id="5"/>
-      <w:proofErr w:type="spellEnd"/>
-      <w:r>
-        <w:rPr>
-          <w:rStyle w:val="CommentReference"/>
-          <w:rFonts w:cstheme="minorHAnsi"/>
-          <w:bCs/>
-          <w:color w:val="000000" w:themeColor="text1"/>
-          <w:sz w:val="22"/>
-          <w:szCs w:val="22"/>
-        </w:rPr>
-        <w:commentReference w:id="5"/>
-      </w:r>
-      <w:r>
-        <w:rPr>
-          <w:rFonts w:cstheme="minorHAnsi"/>
-          <w:bCs/>
-          <w:color w:val="000000" w:themeColor="text1"/>
-          <w:lang w:val="en-US"/>
-        </w:rPr>
-        <w:t>.</w:t>
-      </w:r>
-    </w:p>
-    <w:p>
-      <w:pPr>
-        <w:rPr>
-          <w:sz w:val="24"/>
-          <w:szCs w:val="24"/>
-          <w:lang w:val="en-US"/>
-        </w:rPr>
-      </w:pPr>
-    </w:p>
-    <w:p>
-      <w:pPr>
-        <w:rPr>
-          <w:sz w:val="24"/>
-          <w:szCs w:val="24"/>
-          <w:lang w:val="en-US"/>
-        </w:rPr>
-      </w:pPr>
-      <w:r>
-        <w:rPr>
-          <w:sz w:val="24"/>
-          <w:szCs w:val="24"/>
-          <w:lang w:val="en-US"/>
-        </w:rPr>
-        <w:br w:type="page"/>
-      </w:r>
-    </w:p>
-    <w:p>
-      <w:pPr>
-        <w:rPr>
           <w:b/>
           <w:sz w:val="20"/>
           <w:szCs w:val="20"/>
           <w:lang w:val="en-US"/>
         </w:rPr>
       </w:pPr>
-      <w:commentRangeStart w:id="6"/>
-      <w:r>
+      <w:r>
+        <w:rPr>
+          <w:rFonts w:cstheme="minorHAnsi"/>
+          <w:bCs/>
+          <w:color w:val="000000" w:themeColor="text1"/>
+          <w:lang w:val="en-US"/>
+        </w:rPr>
+        <w:t>Perform {</w:t>
+      </w:r>
+      <w:proofErr w:type="spellStart"/>
+      <w:r>
+        <w:rPr>
+          <w:rFonts w:cstheme="minorHAnsi"/>
+          <w:bCs/>
+          <w:color w:val="000000" w:themeColor="text1"/>
+          <w:lang w:val="en-US"/>
+        </w:rPr>
+        <w:t>polymerization|operation</w:t>
+      </w:r>
+      <w:proofErr w:type="spellEnd"/>
+      <w:r>
+        <w:rPr>
+          <w:rFonts w:cstheme="minorHAnsi"/>
+          <w:bCs/>
+          <w:color w:val="000000" w:themeColor="text1"/>
+          <w:lang w:val="en-US"/>
+        </w:rPr>
+        <w:t xml:space="preserve">} </w:t>
+      </w:r>
+      <w:r>
+        <w:rPr>
+          <w:rFonts w:cstheme="minorHAnsi"/>
+          <w:bCs/>
+          <w:color w:val="000000" w:themeColor="text1"/>
+          <w:lang w:val="en-US"/>
+        </w:rPr>
+        <w:t>o</w:t>
+      </w:r>
+      <w:r>
+        <w:rPr>
+          <w:rFonts w:cstheme="minorHAnsi"/>
+          <w:bCs/>
+          <w:color w:val="000000" w:themeColor="text1"/>
+          <w:lang w:val="en-US"/>
+        </w:rPr>
+        <w:t>n</w:t>
+      </w:r>
+      <w:r>
+        <w:rPr>
+          <w:rFonts w:cstheme="minorHAnsi"/>
+          <w:bCs/>
+          <w:color w:val="000000" w:themeColor="text1"/>
+          <w:lang w:val="en-US"/>
+        </w:rPr>
+        <w:t xml:space="preserve"> </w:t>
+      </w:r>
+      <w:commentRangeStart w:id="2"/>
+      <w:r>
+        <w:rPr>
+          <w:rFonts w:cstheme="minorHAnsi"/>
+          <w:bCs/>
+          <w:color w:val="000000" w:themeColor="text1"/>
+          <w:lang w:val="en-US"/>
+        </w:rPr>
+        <w:t>mounting medium</w:t>
+      </w:r>
+      <w:commentRangeEnd w:id="2"/>
+      <w:r>
+        <w:rPr>
+          <w:rStyle w:val="CommentReference"/>
+          <w:rFonts w:cstheme="minorHAnsi"/>
+          <w:bCs/>
+          <w:color w:val="000000" w:themeColor="text1"/>
+          <w:sz w:val="22"/>
+          <w:szCs w:val="22"/>
+        </w:rPr>
+        <w:commentReference w:id="2"/>
+      </w:r>
+      <w:r>
+        <w:rPr>
+          <w:rFonts w:cstheme="minorHAnsi"/>
+          <w:bCs/>
+          <w:color w:val="000000" w:themeColor="text1"/>
+          <w:lang w:val="en-US"/>
+        </w:rPr>
+        <w:t xml:space="preserve"> at </w:t>
+      </w:r>
+      <w:r>
+        <w:rPr>
+          <w:rFonts w:cstheme="minorHAnsi"/>
+          <w:bCs/>
+          <w:color w:val="000000" w:themeColor="text1"/>
+          <w:lang w:val="en-US"/>
+        </w:rPr>
+        <w:t>{</w:t>
+      </w:r>
+      <w:commentRangeStart w:id="3"/>
+      <w:proofErr w:type="spellStart"/>
+      <w:r>
+        <w:rPr>
+          <w:rFonts w:cstheme="minorHAnsi"/>
+          <w:bCs/>
+          <w:color w:val="000000" w:themeColor="text1"/>
+          <w:lang w:val="en-US"/>
+        </w:rPr>
+        <w:t>room|temperature</w:t>
+      </w:r>
+      <w:commentRangeEnd w:id="3"/>
+      <w:proofErr w:type="spellEnd"/>
+      <w:r>
+        <w:rPr>
+          <w:rStyle w:val="CommentReference"/>
+          <w:rFonts w:cstheme="minorHAnsi"/>
+          <w:bCs/>
+          <w:color w:val="000000" w:themeColor="text1"/>
+          <w:sz w:val="22"/>
+          <w:szCs w:val="22"/>
+        </w:rPr>
+        <w:commentReference w:id="3"/>
+      </w:r>
+      <w:r>
+        <w:rPr>
+          <w:rFonts w:cstheme="minorHAnsi"/>
+          <w:bCs/>
+          <w:color w:val="000000" w:themeColor="text1"/>
+          <w:lang w:val="en-US"/>
+        </w:rPr>
+        <w:t xml:space="preserve">} </w:t>
+      </w:r>
+      <w:commentRangeStart w:id="4"/>
+      <w:r>
+        <w:rPr>
+          <w:rFonts w:cstheme="minorHAnsi"/>
+          <w:bCs/>
+          <w:color w:val="000000" w:themeColor="text1"/>
+          <w:lang w:val="en-US"/>
+        </w:rPr>
+        <w:t xml:space="preserve">RT </w:t>
+      </w:r>
+      <w:commentRangeEnd w:id="4"/>
+      <w:r>
+        <w:rPr>
+          <w:rStyle w:val="CommentReference"/>
+          <w:rFonts w:cstheme="minorHAnsi"/>
+          <w:bCs/>
+          <w:color w:val="000000" w:themeColor="text1"/>
+          <w:sz w:val="22"/>
+          <w:szCs w:val="22"/>
+        </w:rPr>
+        <w:commentReference w:id="4"/>
+      </w:r>
+      <w:proofErr w:type="spellStart"/>
+      <w:r>
+        <w:rPr>
+          <w:rFonts w:cstheme="minorHAnsi"/>
+          <w:bCs/>
+          <w:color w:val="000000" w:themeColor="text1"/>
+          <w:lang w:val="en-US"/>
+        </w:rPr>
+        <w:t xml:space="preserve">over </w:t>
+      </w:r>
+      <w:commentRangeStart w:id="5"/>
+      <w:r>
+        <w:rPr>
+          <w:rFonts w:cstheme="minorHAnsi"/>
+          <w:bCs/>
+          <w:color w:val="000000" w:themeColor="text1"/>
+          <w:lang w:val="en-US"/>
+        </w:rPr>
+        <w:t>night</w:t>
+      </w:r>
+      <w:commentRangeEnd w:id="5"/>
+      <w:proofErr w:type="spellEnd"/>
+      <w:r>
+        <w:rPr>
+          <w:rStyle w:val="CommentReference"/>
+          <w:rFonts w:cstheme="minorHAnsi"/>
+          <w:bCs/>
+          <w:color w:val="000000" w:themeColor="text1"/>
+          <w:sz w:val="22"/>
+          <w:szCs w:val="22"/>
+        </w:rPr>
+        <w:commentReference w:id="5"/>
+      </w:r>
+      <w:r>
+        <w:rPr>
+          <w:rFonts w:cstheme="minorHAnsi"/>
+          <w:bCs/>
+          <w:color w:val="000000" w:themeColor="text1"/>
+          <w:lang w:val="en-US"/>
+        </w:rPr>
+        <w:t>.</w:t>
+      </w:r>
+    </w:p>
+    <w:p>
+      <w:pPr>
         <w:rPr>
           <w:b/>
           <w:sz w:val="20"/>
           <w:szCs w:val="20"/>
           <w:lang w:val="en-US"/>
         </w:rPr>
-        <w:lastRenderedPageBreak/>
+      </w:pPr>
+      <w:commentRangeStart w:id="6"/>
+      <w:r>
+        <w:rPr>
+          <w:b/>
+          <w:sz w:val="20"/>
+          <w:szCs w:val="20"/>
+          <w:lang w:val="en-US"/>
+        </w:rPr>
         <w:t>Primary antibodies:</w:t>
       </w:r>
       <w:commentRangeEnd w:id="6"/>
@@ -2559,37 +2532,12 @@
                 <w:szCs w:val="20"/>
               </w:rPr>
             </w:pPr>
-            <w:proofErr w:type="spellStart"/>
-            <w:r>
-              <w:rPr>
-                <w:sz w:val="20"/>
-                <w:szCs w:val="20"/>
-              </w:rPr>
-              <w:t>monoclonal</w:t>
-            </w:r>
-            <w:proofErr w:type="spellEnd"/>
-            <w:r>
-              <w:rPr>
-                <w:sz w:val="20"/>
-                <w:szCs w:val="20"/>
-              </w:rPr>
-              <w:t xml:space="preserve"> Anti-</w:t>
-            </w:r>
-            <w:proofErr w:type="spellStart"/>
-            <w:r>
-              <w:rPr>
-                <w:sz w:val="20"/>
-                <w:szCs w:val="20"/>
-              </w:rPr>
-              <w:t>Nup</w:t>
-            </w:r>
-            <w:proofErr w:type="spellEnd"/>
-            <w:r>
-              <w:rPr>
-                <w:sz w:val="20"/>
-                <w:szCs w:val="20"/>
-              </w:rPr>
-              <w:t xml:space="preserve"> 153</w:t>
+            <w:r>
+              <w:rPr>
+                <w:sz w:val="20"/>
+                <w:szCs w:val="20"/>
+              </w:rPr>
+              <w:t>monoclonal Anti-Nup 153</w:t>
             </w:r>
           </w:p>
         </w:tc>
@@ -2754,21 +2702,12 @@
                 <w:szCs w:val="20"/>
               </w:rPr>
             </w:pPr>
-            <w:proofErr w:type="spellStart"/>
-            <w:r>
-              <w:rPr>
-                <w:sz w:val="20"/>
-                <w:szCs w:val="20"/>
-              </w:rPr>
-              <w:t>Monoclonal</w:t>
-            </w:r>
-            <w:proofErr w:type="spellEnd"/>
-            <w:r>
-              <w:rPr>
-                <w:sz w:val="20"/>
-                <w:szCs w:val="20"/>
-              </w:rPr>
-              <w:t xml:space="preserve"> Anti-CENPB</w:t>
+            <w:r>
+              <w:rPr>
+                <w:sz w:val="20"/>
+                <w:szCs w:val="20"/>
+              </w:rPr>
+              <w:t>Monoclonal Anti-CENPB</w:t>
             </w:r>
           </w:p>
         </w:tc>
@@ -2815,31 +2754,13 @@
                 <w:szCs w:val="20"/>
               </w:rPr>
             </w:pPr>
-            <w:proofErr w:type="spellStart"/>
-            <w:r>
-              <w:rPr>
-                <w:sz w:val="20"/>
-                <w:szCs w:val="20"/>
-              </w:rPr>
-              <w:t>Monoclonal</w:t>
-            </w:r>
-            <w:proofErr w:type="spellEnd"/>
-            <w:r>
-              <w:rPr>
-                <w:sz w:val="20"/>
-                <w:szCs w:val="20"/>
-              </w:rPr>
-              <w:t xml:space="preserve"> Anti-</w:t>
-            </w:r>
-            <w:proofErr w:type="spellStart"/>
-            <w:r>
-              <w:rPr>
-                <w:sz w:val="20"/>
-                <w:szCs w:val="20"/>
-              </w:rPr>
-              <w:t>Clathrin</w:t>
-            </w:r>
-            <w:proofErr w:type="spellEnd"/>
+            <w:r>
+              <w:rPr>
+                <w:sz w:val="20"/>
+                <w:szCs w:val="20"/>
+              </w:rPr>
+              <w:t>Monoclonal Anti-Clathrin</w:t>
+            </w:r>
           </w:p>
         </w:tc>
         <w:tc>
@@ -2885,21 +2806,13 @@
                 <w:szCs w:val="20"/>
               </w:rPr>
             </w:pPr>
-            <w:proofErr w:type="spellStart"/>
-            <w:r>
-              <w:rPr>
-                <w:sz w:val="20"/>
-                <w:szCs w:val="20"/>
-              </w:rPr>
-              <w:t>Monoclonal</w:t>
-            </w:r>
-            <w:proofErr w:type="spellEnd"/>
-            <w:r>
-              <w:rPr>
-                <w:sz w:val="20"/>
-                <w:szCs w:val="20"/>
-              </w:rPr>
-              <w:t xml:space="preserve"> Anti-HP1</w:t>
+            <w:r>
+              <w:rPr>
+                <w:sz w:val="20"/>
+                <w:szCs w:val="20"/>
+              </w:rPr>
+              <w:lastRenderedPageBreak/>
+              <w:t>Monoclonal Anti-HP1</w:t>
             </w:r>
             <w:r>
               <w:rPr>
@@ -2954,21 +2867,12 @@
                 <w:szCs w:val="20"/>
               </w:rPr>
             </w:pPr>
-            <w:proofErr w:type="spellStart"/>
-            <w:r>
-              <w:rPr>
-                <w:sz w:val="20"/>
-                <w:szCs w:val="20"/>
-              </w:rPr>
-              <w:t>monoclonal</w:t>
-            </w:r>
-            <w:proofErr w:type="spellEnd"/>
-            <w:r>
-              <w:rPr>
-                <w:sz w:val="20"/>
-                <w:szCs w:val="20"/>
-              </w:rPr>
-              <w:t xml:space="preserve"> Anti-Ki67</w:t>
+            <w:r>
+              <w:rPr>
+                <w:sz w:val="20"/>
+                <w:szCs w:val="20"/>
+              </w:rPr>
+              <w:t>monoclonal Anti-Ki67</w:t>
             </w:r>
           </w:p>
         </w:tc>
@@ -3069,31 +2973,13 @@
                 <w:szCs w:val="20"/>
               </w:rPr>
             </w:pPr>
-            <w:proofErr w:type="spellStart"/>
-            <w:r>
-              <w:rPr>
-                <w:sz w:val="20"/>
-                <w:szCs w:val="20"/>
-              </w:rPr>
-              <w:t>monoclonal</w:t>
-            </w:r>
-            <w:proofErr w:type="spellEnd"/>
-            <w:r>
-              <w:rPr>
-                <w:sz w:val="20"/>
-                <w:szCs w:val="20"/>
-              </w:rPr>
-              <w:t xml:space="preserve"> Anti-</w:t>
-            </w:r>
-            <w:proofErr w:type="spellStart"/>
-            <w:r>
-              <w:rPr>
-                <w:sz w:val="20"/>
-                <w:szCs w:val="20"/>
-              </w:rPr>
-              <w:t>Vimentin</w:t>
-            </w:r>
-            <w:proofErr w:type="spellEnd"/>
+            <w:r>
+              <w:rPr>
+                <w:sz w:val="20"/>
+                <w:szCs w:val="20"/>
+              </w:rPr>
+              <w:t>monoclonal Anti-Vimentin</w:t>
+            </w:r>
           </w:p>
         </w:tc>
         <w:tc>
@@ -3248,25 +3134,8 @@
                 <w:sz w:val="20"/>
                 <w:szCs w:val="20"/>
               </w:rPr>
-              <w:t xml:space="preserve">Rabbit </w:t>
-            </w:r>
-            <w:proofErr w:type="spellStart"/>
-            <w:r>
-              <w:rPr>
-                <w:sz w:val="20"/>
-                <w:szCs w:val="20"/>
-              </w:rPr>
-              <w:t>monoclonal</w:t>
-            </w:r>
-            <w:proofErr w:type="spellEnd"/>
-            <w:r>
-              <w:rPr>
-                <w:sz w:val="20"/>
-                <w:szCs w:val="20"/>
-              </w:rPr>
-              <w:t xml:space="preserve"> Anti-</w:t>
-            </w:r>
-            <w:proofErr w:type="spellStart"/>
+              <w:t>Rabbit monoclonal Anti-</w:t>
+            </w:r>
             <w:r>
               <w:rPr>
                 <w:sz w:val="20"/>
@@ -3274,7 +3143,6 @@
               </w:rPr>
               <w:t>Clathrin</w:t>
             </w:r>
-            <w:proofErr w:type="spellEnd"/>
           </w:p>
         </w:tc>
         <w:tc>
@@ -3393,33 +3261,8 @@
                 <w:sz w:val="20"/>
                 <w:szCs w:val="20"/>
               </w:rPr>
-              <w:t xml:space="preserve">Rabbit </w:t>
-            </w:r>
-            <w:proofErr w:type="spellStart"/>
-            <w:r>
-              <w:rPr>
-                <w:sz w:val="20"/>
-                <w:szCs w:val="20"/>
-              </w:rPr>
-              <w:t>monoclonal</w:t>
-            </w:r>
-            <w:proofErr w:type="spellEnd"/>
-            <w:r>
-              <w:rPr>
-                <w:sz w:val="20"/>
-                <w:szCs w:val="20"/>
-              </w:rPr>
-              <w:t xml:space="preserve"> Anti-</w:t>
-            </w:r>
-            <w:proofErr w:type="spellStart"/>
-            <w:r>
-              <w:rPr>
-                <w:sz w:val="20"/>
-                <w:szCs w:val="20"/>
-              </w:rPr>
-              <w:t>Vimentin</w:t>
-            </w:r>
-            <w:proofErr w:type="spellEnd"/>
+              <w:t>Rabbit monoclonal Anti-Vimentin</w:t>
+            </w:r>
           </w:p>
         </w:tc>
         <w:tc>
@@ -3490,37 +3333,12 @@
               </w:rPr>
               <w:t xml:space="preserve">Mouse </w:t>
             </w:r>
-            <w:proofErr w:type="spellStart"/>
-            <w:r>
-              <w:rPr>
-                <w:sz w:val="20"/>
-                <w:szCs w:val="20"/>
-              </w:rPr>
-              <w:t>monoclonal</w:t>
-            </w:r>
-            <w:proofErr w:type="spellEnd"/>
-            <w:r>
-              <w:rPr>
-                <w:sz w:val="20"/>
-                <w:szCs w:val="20"/>
-              </w:rPr>
-              <w:t xml:space="preserve"> Anti-</w:t>
-            </w:r>
-            <w:proofErr w:type="spellStart"/>
-            <w:r>
-              <w:rPr>
-                <w:sz w:val="20"/>
-                <w:szCs w:val="20"/>
-              </w:rPr>
-              <w:t>Nup</w:t>
-            </w:r>
-            <w:proofErr w:type="spellEnd"/>
-            <w:r>
-              <w:rPr>
-                <w:sz w:val="20"/>
-                <w:szCs w:val="20"/>
-              </w:rPr>
-              <w:t xml:space="preserve"> 153</w:t>
+            <w:r>
+              <w:rPr>
+                <w:sz w:val="20"/>
+                <w:szCs w:val="20"/>
+              </w:rPr>
+              <w:t>monoclonal Anti-Nup 153</w:t>
             </w:r>
           </w:p>
         </w:tc>
@@ -3569,33 +3387,8 @@
                 <w:sz w:val="20"/>
                 <w:szCs w:val="20"/>
               </w:rPr>
-              <w:t xml:space="preserve">Rabbit </w:t>
-            </w:r>
-            <w:proofErr w:type="spellStart"/>
-            <w:r>
-              <w:rPr>
-                <w:sz w:val="20"/>
-                <w:szCs w:val="20"/>
-              </w:rPr>
-              <w:t>monoclonal</w:t>
-            </w:r>
-            <w:proofErr w:type="spellEnd"/>
-            <w:r>
-              <w:rPr>
-                <w:sz w:val="20"/>
-                <w:szCs w:val="20"/>
-              </w:rPr>
-              <w:t xml:space="preserve"> Anti-</w:t>
-            </w:r>
-            <w:proofErr w:type="spellStart"/>
-            <w:r>
-              <w:rPr>
-                <w:sz w:val="20"/>
-                <w:szCs w:val="20"/>
-              </w:rPr>
-              <w:t>Vimentin</w:t>
-            </w:r>
-            <w:proofErr w:type="spellEnd"/>
+              <w:t>Rabbit monoclonal Anti-Vimentin</w:t>
+            </w:r>
           </w:p>
         </w:tc>
         <w:tc>
@@ -3730,33 +3523,8 @@
                 <w:sz w:val="20"/>
                 <w:szCs w:val="24"/>
               </w:rPr>
-              <w:t xml:space="preserve">Rabbit </w:t>
-            </w:r>
-            <w:proofErr w:type="spellStart"/>
-            <w:r>
-              <w:rPr>
-                <w:sz w:val="20"/>
-                <w:szCs w:val="24"/>
-              </w:rPr>
-              <w:t>monoclonal</w:t>
-            </w:r>
-            <w:proofErr w:type="spellEnd"/>
-            <w:r>
-              <w:rPr>
-                <w:sz w:val="20"/>
-                <w:szCs w:val="24"/>
-              </w:rPr>
-              <w:t xml:space="preserve"> Anti-</w:t>
-            </w:r>
-            <w:proofErr w:type="spellStart"/>
-            <w:r>
-              <w:rPr>
-                <w:sz w:val="20"/>
-                <w:szCs w:val="24"/>
-              </w:rPr>
-              <w:t>Vimentin</w:t>
-            </w:r>
-            <w:proofErr w:type="spellEnd"/>
+              <w:t>Rabbit monoclonal Anti-Vimentin</w:t>
+            </w:r>
           </w:p>
         </w:tc>
         <w:tc>
@@ -4037,23 +3805,7 @@
                 <w:sz w:val="20"/>
                 <w:szCs w:val="24"/>
               </w:rPr>
-              <w:t xml:space="preserve">Rabbit </w:t>
-            </w:r>
-            <w:proofErr w:type="spellStart"/>
-            <w:r>
-              <w:rPr>
-                <w:sz w:val="20"/>
-                <w:szCs w:val="24"/>
-              </w:rPr>
-              <w:t>monoclonal</w:t>
-            </w:r>
-            <w:proofErr w:type="spellEnd"/>
-            <w:r>
-              <w:rPr>
-                <w:sz w:val="20"/>
-                <w:szCs w:val="24"/>
-              </w:rPr>
-              <w:t xml:space="preserve"> Anti-Ki67</w:t>
+              <w:t>Rabbit monoclonal Anti-Ki67</w:t>
             </w:r>
           </w:p>
         </w:tc>
@@ -4143,37 +3895,12 @@
               </w:rPr>
               <w:t xml:space="preserve">Mouse </w:t>
             </w:r>
-            <w:proofErr w:type="spellStart"/>
             <w:r>
               <w:rPr>
                 <w:sz w:val="20"/>
                 <w:szCs w:val="24"/>
               </w:rPr>
-              <w:t>monoclonal</w:t>
-            </w:r>
-            <w:proofErr w:type="spellEnd"/>
-            <w:r>
-              <w:rPr>
-                <w:sz w:val="20"/>
-                <w:szCs w:val="24"/>
-              </w:rPr>
-              <w:t xml:space="preserve"> Anti-</w:t>
-            </w:r>
-            <w:proofErr w:type="spellStart"/>
-            <w:r>
-              <w:rPr>
-                <w:sz w:val="20"/>
-                <w:szCs w:val="24"/>
-              </w:rPr>
-              <w:t>Nup</w:t>
-            </w:r>
-            <w:proofErr w:type="spellEnd"/>
-            <w:r>
-              <w:rPr>
-                <w:sz w:val="20"/>
-                <w:szCs w:val="24"/>
-              </w:rPr>
-              <w:t xml:space="preserve"> 153</w:t>
+              <w:t>monoclonal Anti-Nup 153</w:t>
             </w:r>
           </w:p>
         </w:tc>
@@ -4222,23 +3949,7 @@
                 <w:sz w:val="20"/>
                 <w:szCs w:val="24"/>
               </w:rPr>
-              <w:t xml:space="preserve">Rabbit </w:t>
-            </w:r>
-            <w:proofErr w:type="spellStart"/>
-            <w:r>
-              <w:rPr>
-                <w:sz w:val="20"/>
-                <w:szCs w:val="24"/>
-              </w:rPr>
-              <w:t>monoclonal</w:t>
-            </w:r>
-            <w:proofErr w:type="spellEnd"/>
-            <w:r>
-              <w:rPr>
-                <w:sz w:val="20"/>
-                <w:szCs w:val="24"/>
-              </w:rPr>
-              <w:t xml:space="preserve"> Anti-Ki67</w:t>
+              <w:t>Rabbit monoclonal Anti-Ki67</w:t>
             </w:r>
           </w:p>
         </w:tc>
@@ -4317,37 +4028,12 @@
               </w:rPr>
               <w:t xml:space="preserve">Mouse </w:t>
             </w:r>
-            <w:proofErr w:type="spellStart"/>
             <w:r>
               <w:rPr>
                 <w:sz w:val="20"/>
                 <w:szCs w:val="24"/>
               </w:rPr>
-              <w:t>monoclonal</w:t>
-            </w:r>
-            <w:proofErr w:type="spellEnd"/>
-            <w:r>
-              <w:rPr>
-                <w:sz w:val="20"/>
-                <w:szCs w:val="24"/>
-              </w:rPr>
-              <w:t xml:space="preserve"> Anti-</w:t>
-            </w:r>
-            <w:proofErr w:type="spellStart"/>
-            <w:r>
-              <w:rPr>
-                <w:sz w:val="20"/>
-                <w:szCs w:val="24"/>
-              </w:rPr>
-              <w:t>Nup</w:t>
-            </w:r>
-            <w:proofErr w:type="spellEnd"/>
-            <w:r>
-              <w:rPr>
-                <w:sz w:val="20"/>
-                <w:szCs w:val="24"/>
-              </w:rPr>
-              <w:t xml:space="preserve"> 153</w:t>
+              <w:t>monoclonal Anti-Nup 153</w:t>
             </w:r>
           </w:p>
         </w:tc>
@@ -4400,37 +4086,12 @@
               </w:rPr>
               <w:t xml:space="preserve"> </w:t>
             </w:r>
-            <w:proofErr w:type="spellStart"/>
             <w:r>
               <w:rPr>
                 <w:sz w:val="20"/>
                 <w:szCs w:val="24"/>
               </w:rPr>
-              <w:t>monoclonal</w:t>
-            </w:r>
-            <w:proofErr w:type="spellEnd"/>
-            <w:r>
-              <w:rPr>
-                <w:sz w:val="20"/>
-                <w:szCs w:val="24"/>
-              </w:rPr>
-              <w:t xml:space="preserve"> Anti-</w:t>
-            </w:r>
-            <w:proofErr w:type="spellStart"/>
-            <w:r>
-              <w:rPr>
-                <w:sz w:val="20"/>
-                <w:szCs w:val="24"/>
-              </w:rPr>
-              <w:t>Nup</w:t>
-            </w:r>
-            <w:proofErr w:type="spellEnd"/>
-            <w:r>
-              <w:rPr>
-                <w:sz w:val="20"/>
-                <w:szCs w:val="24"/>
-              </w:rPr>
-              <w:t xml:space="preserve"> 133</w:t>
+              <w:t>monoclonal Anti-Nup 133</w:t>
             </w:r>
           </w:p>
         </w:tc>
@@ -4566,23 +4227,7 @@
                 <w:sz w:val="20"/>
                 <w:szCs w:val="20"/>
               </w:rPr>
-              <w:t xml:space="preserve">Rabbit </w:t>
-            </w:r>
-            <w:proofErr w:type="spellStart"/>
-            <w:r>
-              <w:rPr>
-                <w:sz w:val="20"/>
-                <w:szCs w:val="20"/>
-              </w:rPr>
-              <w:t>monoclonal</w:t>
-            </w:r>
-            <w:proofErr w:type="spellEnd"/>
-            <w:r>
-              <w:rPr>
-                <w:sz w:val="20"/>
-                <w:szCs w:val="20"/>
-              </w:rPr>
-              <w:t xml:space="preserve"> Anti-</w:t>
+              <w:t>Rabbit monoclonal Anti-</w:t>
             </w:r>
             <w:r>
               <w:rPr>
@@ -4681,23 +4326,7 @@
                 <w:sz w:val="20"/>
                 <w:szCs w:val="24"/>
               </w:rPr>
-              <w:t xml:space="preserve"> </w:t>
-            </w:r>
-            <w:proofErr w:type="spellStart"/>
-            <w:r>
-              <w:rPr>
-                <w:sz w:val="20"/>
-                <w:szCs w:val="24"/>
-              </w:rPr>
-              <w:t>Nup</w:t>
-            </w:r>
-            <w:proofErr w:type="spellEnd"/>
-            <w:r>
-              <w:rPr>
-                <w:sz w:val="20"/>
-                <w:szCs w:val="24"/>
-              </w:rPr>
-              <w:t xml:space="preserve"> 153</w:t>
+              <w:t xml:space="preserve"> Nup 153</w:t>
             </w:r>
           </w:p>
         </w:tc>
@@ -4746,46 +4375,14 @@
                 <w:sz w:val="20"/>
                 <w:szCs w:val="20"/>
               </w:rPr>
-              <w:t xml:space="preserve">Rabbit </w:t>
-            </w:r>
-            <w:proofErr w:type="spellStart"/>
-            <w:r>
-              <w:rPr>
-                <w:sz w:val="20"/>
-                <w:szCs w:val="20"/>
-              </w:rPr>
-              <w:t>monoclonal</w:t>
-            </w:r>
-            <w:proofErr w:type="spellEnd"/>
-            <w:r>
-              <w:rPr>
-                <w:sz w:val="20"/>
-                <w:szCs w:val="20"/>
-              </w:rPr>
-              <w:t xml:space="preserve"> Anti-</w:t>
+              <w:t>Rabbit monoclonal Anti-</w:t>
             </w:r>
             <w:r>
               <w:rPr>
                 <w:sz w:val="20"/>
                 <w:szCs w:val="24"/>
               </w:rPr>
-              <w:t xml:space="preserve"> </w:t>
-            </w:r>
-            <w:proofErr w:type="spellStart"/>
-            <w:r>
-              <w:rPr>
-                <w:sz w:val="20"/>
-                <w:szCs w:val="24"/>
-              </w:rPr>
-              <w:t>Nup</w:t>
-            </w:r>
-            <w:proofErr w:type="spellEnd"/>
-            <w:r>
-              <w:rPr>
-                <w:sz w:val="20"/>
-                <w:szCs w:val="24"/>
-              </w:rPr>
-              <w:t xml:space="preserve"> 98</w:t>
+              <w:t xml:space="preserve"> Nup 98</w:t>
             </w:r>
           </w:p>
         </w:tc>

</xml_diff>